<commit_message>
Updating team info sheets and restoring backup teams to Playoff Bracket
Fixes #69
Fixes #70
</commit_message>
<xml_diff>
--- a/ui/images/gatool_team_information_sheets_merge.docx
+++ b/ui/images/gatool_team_information_sheets_merge.docx
@@ -668,6 +668,7 @@
       <w:pPr>
         <w:keepNext/>
         <w:spacing w:before="120" w:after="0" w:line="240" w:lineRule="auto"/>
+        <w:ind w:left="2160" w:hanging="2160"/>
         <w:rPr>
           <w:b/>
         </w:rPr>
@@ -694,22 +695,20 @@
         <w:rPr>
           <w:b/>
         </w:rPr>
-        <w:tab/>
-      </w:r>
-      <w:r>
-        <w:rPr>
-          <w:b/>
-        </w:rPr>
-        <w:t>Have there been any years which the team was inactive? If so, for how</w:t>
-      </w:r>
-      <w:r>
-        <w:t xml:space="preserve"> </w:t>
-      </w:r>
-      <w:r>
-        <w:rPr>
-          <w:b/>
-        </w:rPr>
-        <w:t>many years?</w:t>
+        <w:t xml:space="preserve">Have there been any years which the team was inactive? </w:t>
+      </w:r>
+      <w:r>
+        <w:rPr>
+          <w:b/>
+        </w:rPr>
+        <w:br/>
+      </w:r>
+      <w:r>
+        <w:rPr>
+          <w:b/>
+          <w:i/>
+        </w:rPr>
+        <w:t>If you did not compete in 2021, enter 1 for that season.</w:t>
       </w:r>
     </w:p>
     <w:tbl>
@@ -1351,13 +1350,39 @@
         <w:rPr>
           <w:b/>
         </w:rPr>
-        <w:t xml:space="preserve"> period? (e.g. </w:t>
-      </w:r>
-      <w:r>
-        <w:rPr>
-          <w:b/>
-        </w:rPr>
-        <w:t>score multiple Inner Port Power Cells?</w:t>
+        <w:t xml:space="preserve"> period? (</w:t>
+      </w:r>
+      <w:proofErr w:type="gramStart"/>
+      <w:r>
+        <w:rPr>
+          <w:b/>
+        </w:rPr>
+        <w:t>e.g.</w:t>
+      </w:r>
+      <w:proofErr w:type="gramEnd"/>
+      <w:r>
+        <w:rPr>
+          <w:b/>
+        </w:rPr>
+        <w:t xml:space="preserve"> </w:t>
+      </w:r>
+      <w:r>
+        <w:rPr>
+          <w:b/>
+        </w:rPr>
+        <w:t xml:space="preserve">score multiple </w:t>
+      </w:r>
+      <w:r>
+        <w:rPr>
+          <w:b/>
+        </w:rPr>
+        <w:t>times</w:t>
+      </w:r>
+      <w:r>
+        <w:rPr>
+          <w:b/>
+        </w:rPr>
+        <w:t>?</w:t>
       </w:r>
       <w:r>
         <w:rPr>
@@ -1400,13 +1425,51 @@
         <w:rPr>
           <w:b/>
         </w:rPr>
-        <w:t xml:space="preserve">Do you do anything special during the Teleoperated period? (e.g. </w:t>
-      </w:r>
-      <w:r>
-        <w:rPr>
-          <w:b/>
-        </w:rPr>
-        <w:t>Get alliance to Stage 3 all by yourself?</w:t>
+        <w:t>Do you do anything special during the Teleoperated period? (</w:t>
+      </w:r>
+      <w:proofErr w:type="gramStart"/>
+      <w:r>
+        <w:rPr>
+          <w:b/>
+        </w:rPr>
+        <w:t>e.g.</w:t>
+      </w:r>
+      <w:proofErr w:type="gramEnd"/>
+      <w:r>
+        <w:rPr>
+          <w:b/>
+        </w:rPr>
+        <w:t xml:space="preserve"> </w:t>
+      </w:r>
+      <w:r>
+        <w:rPr>
+          <w:b/>
+        </w:rPr>
+        <w:t xml:space="preserve">Get </w:t>
+      </w:r>
+      <w:r>
+        <w:rPr>
+          <w:b/>
+        </w:rPr>
+        <w:t>A</w:t>
+      </w:r>
+      <w:r>
+        <w:rPr>
+          <w:b/>
+        </w:rPr>
+        <w:t xml:space="preserve">lliance </w:t>
+      </w:r>
+      <w:r>
+        <w:rPr>
+          <w:b/>
+        </w:rPr>
+        <w:t>Rank Point on your own</w:t>
+      </w:r>
+      <w:r>
+        <w:rPr>
+          <w:b/>
+        </w:rPr>
+        <w:t>?</w:t>
       </w:r>
       <w:r>
         <w:rPr>

</xml_diff>